<commit_message>
upd: 先把 Review Comment加进去了
</commit_message>
<xml_diff>
--- a/Paper Reading/____Writing/___Rebuttle/20240802Response_letter.docx
+++ b/Paper Reading/____Writing/___Rebuttle/20240802Response_letter.docx
@@ -1,12 +1,12 @@
 
 <file path=word/document.xml><?xml version="1.0" encoding="utf-8"?>
-<w:document xmlns:wpc="http://schemas.microsoft.com/office/word/2010/wordprocessingCanvas" xmlns:cx="http://schemas.microsoft.com/office/drawing/2014/chartex" xmlns:cx1="http://schemas.microsoft.com/office/drawing/2015/9/8/chartex" xmlns:cx2="http://schemas.microsoft.com/office/drawing/2015/10/21/chartex" xmlns:cx3="http://schemas.microsoft.com/office/drawing/2016/5/9/chartex" xmlns:cx4="http://schemas.microsoft.com/office/drawing/2016/5/10/chartex" xmlns:cx5="http://schemas.microsoft.com/office/drawing/2016/5/11/chartex" xmlns:cx6="http://schemas.microsoft.com/office/drawing/2016/5/12/chartex" xmlns:cx7="http://schemas.microsoft.com/office/drawing/2016/5/13/chartex" xmlns:cx8="http://schemas.microsoft.com/office/drawing/2016/5/14/chartex" xmlns:mc="http://schemas.openxmlformats.org/markup-compatibility/2006" xmlns:aink="http://schemas.microsoft.com/office/drawing/2016/ink" xmlns:am3d="http://schemas.microsoft.com/office/drawing/2017/model3d" xmlns:o="urn:schemas-microsoft-com:office:office" xmlns:r="http://schemas.openxmlformats.org/officeDocument/2006/relationships" xmlns:m="http://schemas.openxmlformats.org/officeDocument/2006/math" xmlns:v="urn:schemas-microsoft-com:vml" xmlns:wp14="http://schemas.microsoft.com/office/word/2010/wordprocessingDrawing" xmlns:wp="http://schemas.openxmlformats.org/drawingml/2006/wordprocessingDrawing" xmlns:w10="urn:schemas-microsoft-com:office:word" xmlns:w="http://schemas.openxmlformats.org/wordprocessingml/2006/main" xmlns:w14="http://schemas.microsoft.com/office/word/2010/wordml" xmlns:w15="http://schemas.microsoft.com/office/word/2012/wordml" xmlns:w16cid="http://schemas.microsoft.com/office/word/2016/wordml/cid" xmlns:w16se="http://schemas.microsoft.com/office/word/2015/wordml/symex" xmlns:wpg="http://schemas.microsoft.com/office/word/2010/wordprocessingGroup" xmlns:wpi="http://schemas.microsoft.com/office/word/2010/wordprocessingInk" xmlns:wne="http://schemas.microsoft.com/office/word/2006/wordml" xmlns:wps="http://schemas.microsoft.com/office/word/2010/wordprocessingShape" mc:Ignorable="w14 w15 w16se w16cid wp14">
+<w:document xmlns:wpc="http://schemas.microsoft.com/office/word/2010/wordprocessingCanvas" xmlns:cx="http://schemas.microsoft.com/office/drawing/2014/chartex" xmlns:cx1="http://schemas.microsoft.com/office/drawing/2015/9/8/chartex" xmlns:cx2="http://schemas.microsoft.com/office/drawing/2015/10/21/chartex" xmlns:cx3="http://schemas.microsoft.com/office/drawing/2016/5/9/chartex" xmlns:cx4="http://schemas.microsoft.com/office/drawing/2016/5/10/chartex" xmlns:cx5="http://schemas.microsoft.com/office/drawing/2016/5/11/chartex" xmlns:cx6="http://schemas.microsoft.com/office/drawing/2016/5/12/chartex" xmlns:cx7="http://schemas.microsoft.com/office/drawing/2016/5/13/chartex" xmlns:cx8="http://schemas.microsoft.com/office/drawing/2016/5/14/chartex" xmlns:mc="http://schemas.openxmlformats.org/markup-compatibility/2006" xmlns:aink="http://schemas.microsoft.com/office/drawing/2016/ink" xmlns:am3d="http://schemas.microsoft.com/office/drawing/2017/model3d" xmlns:o="urn:schemas-microsoft-com:office:office" xmlns:oel="http://schemas.microsoft.com/office/2019/extlst" xmlns:r="http://schemas.openxmlformats.org/officeDocument/2006/relationships" xmlns:m="http://schemas.openxmlformats.org/officeDocument/2006/math" xmlns:v="urn:schemas-microsoft-com:vml" xmlns:wp14="http://schemas.microsoft.com/office/word/2010/wordprocessingDrawing" xmlns:wp="http://schemas.openxmlformats.org/drawingml/2006/wordprocessingDrawing" xmlns:w10="urn:schemas-microsoft-com:office:word" xmlns:w="http://schemas.openxmlformats.org/wordprocessingml/2006/main" xmlns:w14="http://schemas.microsoft.com/office/word/2010/wordml" xmlns:w15="http://schemas.microsoft.com/office/word/2012/wordml" xmlns:w16cex="http://schemas.microsoft.com/office/word/2018/wordml/cex" xmlns:w16cid="http://schemas.microsoft.com/office/word/2016/wordml/cid" xmlns:w16="http://schemas.microsoft.com/office/word/2018/wordml" xmlns:w16du="http://schemas.microsoft.com/office/word/2023/wordml/word16du" xmlns:w16sdtdh="http://schemas.microsoft.com/office/word/2020/wordml/sdtdatahash" xmlns:w16sdtfl="http://schemas.microsoft.com/office/word/2024/wordml/sdtformatlock" xmlns:w16se="http://schemas.microsoft.com/office/word/2015/wordml/symex" xmlns:wpg="http://schemas.microsoft.com/office/word/2010/wordprocessingGroup" xmlns:wpi="http://schemas.microsoft.com/office/word/2010/wordprocessingInk" xmlns:wne="http://schemas.microsoft.com/office/word/2006/wordml" xmlns:wps="http://schemas.microsoft.com/office/word/2010/wordprocessingShape" mc:Ignorable="w14 w15 w16se w16cid w16 w16cex w16sdtdh w16sdtfl w16du wp14">
   <w:body>
     <w:p>
       <w:pPr>
         <w:jc w:val="center"/>
         <w:rPr>
-          <w:rFonts w:ascii="Times New Roman" w:eastAsia="SimSun" w:hAnsi="Times New Roman" w:cs="Times New Roman"/>
+          <w:rFonts w:ascii="Times New Roman" w:eastAsia="宋体" w:hAnsi="Times New Roman" w:cs="Times New Roman"/>
           <w:b/>
           <w:bCs/>
           <w:color w:val="000000" w:themeColor="text1"/>
@@ -17,7 +17,7 @@
       </w:pPr>
       <w:r>
         <w:rPr>
-          <w:rFonts w:ascii="Times New Roman" w:eastAsia="SimSun" w:hAnsi="Times New Roman" w:cs="Times New Roman"/>
+          <w:rFonts w:ascii="Times New Roman" w:eastAsia="宋体" w:hAnsi="Times New Roman" w:cs="Times New Roman"/>
           <w:b/>
           <w:bCs/>
           <w:color w:val="000000" w:themeColor="text1"/>
@@ -32,7 +32,7 @@
       <w:pPr>
         <w:jc w:val="both"/>
         <w:rPr>
-          <w:rFonts w:ascii="Times New Roman" w:eastAsia="SimSun" w:hAnsi="Times New Roman" w:cs="Times New Roman"/>
+          <w:rFonts w:ascii="Times New Roman" w:eastAsia="宋体" w:hAnsi="Times New Roman" w:cs="Times New Roman"/>
           <w:color w:val="000000" w:themeColor="text1"/>
           <w:sz w:val="24"/>
           <w:szCs w:val="24"/>
@@ -46,7 +46,7 @@
         <w:adjustRightInd w:val="0"/>
         <w:jc w:val="both"/>
         <w:rPr>
-          <w:rFonts w:ascii="Times New Roman" w:eastAsia="SimSun" w:hAnsi="Times New Roman" w:cs="Times New Roman"/>
+          <w:rFonts w:ascii="Times New Roman" w:eastAsia="宋体" w:hAnsi="Times New Roman" w:cs="Times New Roman"/>
           <w:color w:val="000000" w:themeColor="text1"/>
           <w:sz w:val="24"/>
           <w:szCs w:val="24"/>
@@ -54,7 +54,7 @@
       </w:pPr>
       <w:r>
         <w:rPr>
-          <w:rFonts w:ascii="Times New Roman" w:eastAsia="SimSun" w:hAnsi="Times New Roman" w:cs="Times New Roman"/>
+          <w:rFonts w:ascii="Times New Roman" w:eastAsia="宋体" w:hAnsi="Times New Roman" w:cs="Times New Roman"/>
           <w:color w:val="000000" w:themeColor="text1"/>
           <w:sz w:val="24"/>
           <w:szCs w:val="24"/>
@@ -63,7 +63,7 @@
       </w:r>
       <w:r>
         <w:rPr>
-          <w:rFonts w:ascii="Times New Roman" w:eastAsia="SimSun" w:hAnsi="Times New Roman" w:cs="Times New Roman"/>
+          <w:rFonts w:ascii="Times New Roman" w:eastAsia="宋体" w:hAnsi="Times New Roman" w:cs="Times New Roman"/>
           <w:color w:val="000000" w:themeColor="text1"/>
           <w:sz w:val="24"/>
           <w:szCs w:val="24"/>
@@ -72,7 +72,7 @@
       </w:r>
       <w:r>
         <w:rPr>
-          <w:rFonts w:ascii="Times New Roman" w:eastAsia="SimSun" w:hAnsi="Times New Roman" w:cs="Times New Roman"/>
+          <w:rFonts w:ascii="Times New Roman" w:eastAsia="宋体" w:hAnsi="Times New Roman" w:cs="Times New Roman"/>
           <w:color w:val="000000" w:themeColor="text1"/>
           <w:sz w:val="24"/>
           <w:szCs w:val="24"/>
@@ -82,7 +82,7 @@
       </w:r>
       <w:r>
         <w:rPr>
-          <w:rFonts w:ascii="Times New Roman" w:eastAsia="SimSun" w:hAnsi="Times New Roman" w:cs="Times New Roman"/>
+          <w:rFonts w:ascii="Times New Roman" w:eastAsia="宋体" w:hAnsi="Times New Roman" w:cs="Times New Roman"/>
           <w:color w:val="000000" w:themeColor="text1"/>
           <w:sz w:val="24"/>
           <w:szCs w:val="24"/>
@@ -91,7 +91,7 @@
       </w:r>
       <w:r>
         <w:rPr>
-          <w:rFonts w:ascii="Times New Roman" w:eastAsia="SimSun" w:hAnsi="Times New Roman" w:cs="Times New Roman"/>
+          <w:rFonts w:ascii="Times New Roman" w:eastAsia="宋体" w:hAnsi="Times New Roman" w:cs="Times New Roman"/>
           <w:color w:val="000000" w:themeColor="text1"/>
           <w:sz w:val="24"/>
           <w:szCs w:val="24"/>
@@ -569,29 +569,7 @@
                 <w:szCs w:val="24"/>
                 <w:lang w:eastAsia="zh-CN"/>
               </w:rPr>
-              <w:t xml:space="preserve">However, they still have some concerns after reading the authors’ response. They would like the authors to address the following points, before they </w:t>
-            </w:r>
-            <w:proofErr w:type="gramStart"/>
-            <w:r>
-              <w:rPr>
-                <w:rFonts w:ascii="Times New Roman" w:eastAsia="Times New Roman" w:hAnsi="Times New Roman" w:cs="Times New Roman"/>
-                <w:color w:val="000000" w:themeColor="text1"/>
-                <w:sz w:val="24"/>
-                <w:szCs w:val="24"/>
-                <w:lang w:eastAsia="zh-CN"/>
-              </w:rPr>
-              <w:t>make a decision</w:t>
-            </w:r>
-            <w:proofErr w:type="gramEnd"/>
-            <w:r>
-              <w:rPr>
-                <w:rFonts w:ascii="Times New Roman" w:eastAsia="Times New Roman" w:hAnsi="Times New Roman" w:cs="Times New Roman"/>
-                <w:color w:val="000000" w:themeColor="text1"/>
-                <w:sz w:val="24"/>
-                <w:szCs w:val="24"/>
-                <w:lang w:eastAsia="zh-CN"/>
-              </w:rPr>
-              <w:t xml:space="preserve"> about the paper:</w:t>
+              <w:t>However, they still have some concerns after reading the authors’ response. They would like the authors to address the following points, before they make a decision about the paper:</w:t>
             </w:r>
           </w:p>
           <w:p>
@@ -1869,20 +1847,7 @@
                 <w:szCs w:val="24"/>
                 <w:lang w:eastAsia="zh-CN"/>
               </w:rPr>
-              <w:t>To the best of our knowledge, it is the first LLM-based tool to detect VR/AR performance bugs</w:t>
-            </w:r>
-            <w:proofErr w:type="gramStart"/>
-            <w:r>
-              <w:rPr>
-                <w:rFonts w:ascii="Times New Roman" w:eastAsia="Times New Roman" w:hAnsi="Times New Roman" w:cs="Times New Roman"/>
-                <w:i/>
-                <w:iCs/>
-                <w:color w:val="0000FF"/>
-                <w:sz w:val="24"/>
-                <w:szCs w:val="24"/>
-                <w:lang w:eastAsia="zh-CN"/>
-              </w:rPr>
-              <w:t xml:space="preserve">. </w:t>
+              <w:t xml:space="preserve">To the best of our knowledge, it is the first LLM-based tool to detect VR/AR performance bugs. </w:t>
             </w:r>
             <w:r>
               <w:rPr>
@@ -1894,7 +1859,6 @@
               </w:rPr>
               <w:t>”</w:t>
             </w:r>
-            <w:proofErr w:type="gramEnd"/>
           </w:p>
           <w:p>
             <w:pPr>
@@ -2451,27 +2415,7 @@
                 <w:sz w:val="24"/>
                 <w:szCs w:val="24"/>
               </w:rPr>
-              <w:t xml:space="preserve">This paper studies performance bugs in virtual and augmented reality (VR/AR) applications, an emerging area in software engineering. The authors </w:t>
-            </w:r>
-            <w:proofErr w:type="gramStart"/>
-            <w:r>
-              <w:rPr>
-                <w:rFonts w:ascii="Times New Roman" w:eastAsia="Times New Roman" w:hAnsi="Times New Roman" w:cs="Times New Roman"/>
-                <w:color w:val="000000" w:themeColor="text1"/>
-                <w:sz w:val="24"/>
-                <w:szCs w:val="24"/>
-              </w:rPr>
-              <w:t>collects</w:t>
-            </w:r>
-            <w:proofErr w:type="gramEnd"/>
-            <w:r>
-              <w:rPr>
-                <w:rFonts w:ascii="Times New Roman" w:eastAsia="Times New Roman" w:hAnsi="Times New Roman" w:cs="Times New Roman"/>
-                <w:color w:val="000000" w:themeColor="text1"/>
-                <w:sz w:val="24"/>
-                <w:szCs w:val="24"/>
-              </w:rPr>
-              <w:t xml:space="preserve"> 10,950 buggy functions from 1,013 open-source VR/AR projects to define eight categories of performance bugs in VR/AR applications. Then, the authors propose a bug-detection method based on CodeT5 LLM, namely </w:t>
+              <w:t xml:space="preserve">This paper studies performance bugs in virtual and augmented reality (VR/AR) applications, an emerging area in software engineering. The authors collects 10,950 buggy functions from 1,013 open-source VR/AR projects to define eight categories of performance bugs in VR/AR applications. Then, the authors propose a bug-detection method based on CodeT5 LLM, namely </w:t>
             </w:r>
             <w:proofErr w:type="spellStart"/>
             <w:r>
@@ -5880,8 +5824,6 @@
               </w:rPr>
               <w:t>We invited two student volunteers, each with 1+ year of Unity and C# development experience to participate in labeling.</w:t>
             </w:r>
-            <w:bookmarkStart w:id="0" w:name="_GoBack"/>
-            <w:bookmarkEnd w:id="0"/>
           </w:p>
           <w:p>
             <w:pPr>
@@ -6240,27 +6182,7 @@
                 <w:sz w:val="24"/>
                 <w:szCs w:val="24"/>
               </w:rPr>
-              <w:t xml:space="preserve">This paper proposes a novel approach to detect performance bugs in VR/AR software. In particular, the project labels an existing dataset use manual and semi-supervised approach, and then leverages a transformer-based model to predict whether a function contains performance bugs. The evaluation shows that the approach achieves about 50% f-score and outperforms existing </w:t>
-            </w:r>
-            <w:proofErr w:type="gramStart"/>
-            <w:r>
-              <w:rPr>
-                <w:rFonts w:ascii="Times New Roman" w:hAnsi="Times New Roman" w:cs="Times New Roman"/>
-                <w:color w:val="000000" w:themeColor="text1"/>
-                <w:sz w:val="24"/>
-                <w:szCs w:val="24"/>
-              </w:rPr>
-              <w:t>general purpose</w:t>
-            </w:r>
-            <w:proofErr w:type="gramEnd"/>
-            <w:r>
-              <w:rPr>
-                <w:rFonts w:ascii="Times New Roman" w:hAnsi="Times New Roman" w:cs="Times New Roman"/>
-                <w:color w:val="000000" w:themeColor="text1"/>
-                <w:sz w:val="24"/>
-                <w:szCs w:val="24"/>
-              </w:rPr>
-              <w:t xml:space="preserve"> bug detection approaches on the dataset.</w:t>
+              <w:t>This paper proposes a novel approach to detect performance bugs in VR/AR software. In particular, the project labels an existing dataset use manual and semi-supervised approach, and then leverages a transformer-based model to predict whether a function contains performance bugs. The evaluation shows that the approach achieves about 50% f-score and outperforms existing general purpose bug detection approaches on the dataset.</w:t>
             </w:r>
           </w:p>
           <w:p>
@@ -6619,15 +6541,6 @@
                 <w:szCs w:val="24"/>
               </w:rPr>
             </w:pPr>
-            <w:r>
-              <w:rPr>
-                <w:rFonts w:ascii="Times New Roman" w:hAnsi="Times New Roman" w:cs="Times New Roman"/>
-                <w:color w:val="000000" w:themeColor="text1"/>
-                <w:sz w:val="24"/>
-                <w:szCs w:val="24"/>
-              </w:rPr>
-              <w:t>-----------------------------</w:t>
-            </w:r>
           </w:p>
           <w:p>
             <w:pPr>
@@ -13967,27 +13880,7 @@
                 <w:sz w:val="24"/>
                 <w:szCs w:val="24"/>
               </w:rPr>
-              <w:t xml:space="preserve">Relevance: This paper is relevant. First, VR/AR applications are representing a growing area within SE and the development of these systems and their challenges makes this work relevant. Second, these systems are highly interactive experiences and the performance bugs that impact the UX are therefore important to study. Third, the use of the </w:t>
-            </w:r>
-            <w:proofErr w:type="gramStart"/>
-            <w:r>
-              <w:rPr>
-                <w:rFonts w:ascii="Times New Roman" w:hAnsi="Times New Roman" w:cs="Times New Roman"/>
-                <w:color w:val="000000" w:themeColor="text1"/>
-                <w:sz w:val="24"/>
-                <w:szCs w:val="24"/>
-              </w:rPr>
-              <w:t>state of the art</w:t>
-            </w:r>
-            <w:proofErr w:type="gramEnd"/>
-            <w:r>
-              <w:rPr>
-                <w:rFonts w:ascii="Times New Roman" w:hAnsi="Times New Roman" w:cs="Times New Roman"/>
-                <w:color w:val="000000" w:themeColor="text1"/>
-                <w:sz w:val="24"/>
-                <w:szCs w:val="24"/>
-              </w:rPr>
-              <w:t xml:space="preserve"> ML techniques for beg detection is of interest to the community. Especially as the interest in applying AI and ML in enhancing the development process.</w:t>
+              <w:t>Relevance: This paper is relevant. First, VR/AR applications are representing a growing area within SE and the development of these systems and their challenges makes this work relevant. Second, these systems are highly interactive experiences and the performance bugs that impact the UX are therefore important to study. Third, the use of the state of the art ML techniques for beg detection is of interest to the community. Especially as the interest in applying AI and ML in enhancing the development process.</w:t>
             </w:r>
           </w:p>
           <w:p>
@@ -14946,15 +14839,15 @@
             <w:pPr>
               <w:jc w:val="both"/>
               <w:rPr>
-                <w:rFonts w:ascii="Times New Roman" w:eastAsia="DengXian" w:hAnsi="Times New Roman" w:cs="Times New Roman"/>
-                <w:sz w:val="24"/>
-                <w:szCs w:val="24"/>
-                <w:lang w:eastAsia="zh-CN"/>
-              </w:rPr>
-            </w:pPr>
-            <w:r>
-              <w:rPr>
-                <w:rFonts w:ascii="Times New Roman" w:eastAsia="DengXian" w:hAnsi="Times New Roman" w:cs="Times New Roman"/>
+                <w:rFonts w:ascii="Times New Roman" w:eastAsia="等线" w:hAnsi="Times New Roman" w:cs="Times New Roman"/>
+                <w:sz w:val="24"/>
+                <w:szCs w:val="24"/>
+                <w:lang w:eastAsia="zh-CN"/>
+              </w:rPr>
+            </w:pPr>
+            <w:r>
+              <w:rPr>
+                <w:rFonts w:ascii="Times New Roman" w:eastAsia="等线" w:hAnsi="Times New Roman" w:cs="Times New Roman"/>
                 <w:color w:val="000000" w:themeColor="text1"/>
                 <w:sz w:val="24"/>
                 <w:szCs w:val="24"/>
@@ -14965,7 +14858,7 @@
             </w:r>
             <w:r>
               <w:rPr>
-                <w:rFonts w:ascii="Times New Roman" w:eastAsia="DengXian" w:hAnsi="Times New Roman" w:cs="Times New Roman"/>
+                <w:rFonts w:ascii="Times New Roman" w:eastAsia="等线" w:hAnsi="Times New Roman" w:cs="Times New Roman"/>
                 <w:sz w:val="24"/>
                 <w:szCs w:val="24"/>
                 <w:lang w:eastAsia="zh-CN"/>
@@ -15237,44 +15130,22 @@
             <w:pPr>
               <w:jc w:val="both"/>
               <w:rPr>
-                <w:rFonts w:ascii="Times New Roman" w:eastAsia="DengXian" w:hAnsi="Times New Roman" w:cs="Times New Roman"/>
-                <w:color w:val="000000" w:themeColor="text1"/>
-                <w:sz w:val="24"/>
-                <w:szCs w:val="24"/>
-                <w:lang w:eastAsia="zh-CN"/>
-              </w:rPr>
-            </w:pPr>
-            <w:r>
-              <w:rPr>
-                <w:rFonts w:ascii="Times New Roman" w:eastAsia="DengXian" w:hAnsi="Times New Roman" w:cs="Times New Roman"/>
-                <w:color w:val="000000" w:themeColor="text1"/>
-                <w:sz w:val="24"/>
-                <w:szCs w:val="24"/>
-                <w:lang w:eastAsia="zh-CN"/>
-              </w:rPr>
-              <w:t xml:space="preserve">Presentation: Figure 1 is well done. Figure 13 is difficult to read. It's interesting to have the color plus pattern bars, but in this </w:t>
-            </w:r>
-            <w:proofErr w:type="gramStart"/>
-            <w:r>
-              <w:rPr>
-                <w:rFonts w:ascii="Times New Roman" w:eastAsia="DengXian" w:hAnsi="Times New Roman" w:cs="Times New Roman"/>
-                <w:color w:val="000000" w:themeColor="text1"/>
-                <w:sz w:val="24"/>
-                <w:szCs w:val="24"/>
-                <w:lang w:eastAsia="zh-CN"/>
-              </w:rPr>
-              <w:t>figure</w:t>
-            </w:r>
-            <w:proofErr w:type="gramEnd"/>
-            <w:r>
-              <w:rPr>
-                <w:rFonts w:ascii="Times New Roman" w:eastAsia="DengXian" w:hAnsi="Times New Roman" w:cs="Times New Roman"/>
-                <w:color w:val="000000" w:themeColor="text1"/>
-                <w:sz w:val="24"/>
-                <w:szCs w:val="24"/>
-                <w:lang w:eastAsia="zh-CN"/>
-              </w:rPr>
-              <w:t xml:space="preserve"> it makes it bit more complicated to read, when printed, because of the figure's size. The paper is readable with minor grammar mistakes.</w:t>
+                <w:rFonts w:ascii="Times New Roman" w:eastAsia="等线" w:hAnsi="Times New Roman" w:cs="Times New Roman"/>
+                <w:color w:val="000000" w:themeColor="text1"/>
+                <w:sz w:val="24"/>
+                <w:szCs w:val="24"/>
+                <w:lang w:eastAsia="zh-CN"/>
+              </w:rPr>
+            </w:pPr>
+            <w:r>
+              <w:rPr>
+                <w:rFonts w:ascii="Times New Roman" w:eastAsia="等线" w:hAnsi="Times New Roman" w:cs="Times New Roman"/>
+                <w:color w:val="000000" w:themeColor="text1"/>
+                <w:sz w:val="24"/>
+                <w:szCs w:val="24"/>
+                <w:lang w:eastAsia="zh-CN"/>
+              </w:rPr>
+              <w:t>Presentation: Figure 1 is well done. Figure 13 is difficult to read. It's interesting to have the color plus pattern bars, but in this figure it makes it bit more complicated to read, when printed, because of the figure's size. The paper is readable with minor grammar mistakes.</w:t>
             </w:r>
           </w:p>
           <w:p>
@@ -16793,8 +16664,12 @@
     </w:tbl>
     <w:p/>
     <w:sectPr>
-      <w:headerReference w:type="default" r:id="rId14"/>
-      <w:footerReference w:type="default" r:id="rId15"/>
+      <w:headerReference w:type="even" r:id="rId14"/>
+      <w:headerReference w:type="default" r:id="rId15"/>
+      <w:footerReference w:type="even" r:id="rId16"/>
+      <w:footerReference w:type="default" r:id="rId17"/>
+      <w:headerReference w:type="first" r:id="rId18"/>
+      <w:footerReference w:type="first" r:id="rId19"/>
       <w:pgSz w:w="12240" w:h="15840"/>
       <w:pgMar w:top="1440" w:right="1440" w:bottom="1440" w:left="1440" w:header="720" w:footer="720" w:gutter="0"/>
       <w:cols w:space="720"/>
@@ -16805,7 +16680,7 @@
 </file>
 
 <file path=word/endnotes.xml><?xml version="1.0" encoding="utf-8"?>
-<w:endnotes xmlns:wpc="http://schemas.microsoft.com/office/word/2010/wordprocessingCanvas" xmlns:cx="http://schemas.microsoft.com/office/drawing/2014/chartex" xmlns:cx1="http://schemas.microsoft.com/office/drawing/2015/9/8/chartex" xmlns:cx2="http://schemas.microsoft.com/office/drawing/2015/10/21/chartex" xmlns:cx3="http://schemas.microsoft.com/office/drawing/2016/5/9/chartex" xmlns:cx4="http://schemas.microsoft.com/office/drawing/2016/5/10/chartex" xmlns:cx5="http://schemas.microsoft.com/office/drawing/2016/5/11/chartex" xmlns:cx6="http://schemas.microsoft.com/office/drawing/2016/5/12/chartex" xmlns:cx7="http://schemas.microsoft.com/office/drawing/2016/5/13/chartex" xmlns:cx8="http://schemas.microsoft.com/office/drawing/2016/5/14/chartex" xmlns:mc="http://schemas.openxmlformats.org/markup-compatibility/2006" xmlns:aink="http://schemas.microsoft.com/office/drawing/2016/ink" xmlns:am3d="http://schemas.microsoft.com/office/drawing/2017/model3d" xmlns:o="urn:schemas-microsoft-com:office:office" xmlns:r="http://schemas.openxmlformats.org/officeDocument/2006/relationships" xmlns:m="http://schemas.openxmlformats.org/officeDocument/2006/math" xmlns:v="urn:schemas-microsoft-com:vml" xmlns:wp14="http://schemas.microsoft.com/office/word/2010/wordprocessingDrawing" xmlns:wp="http://schemas.openxmlformats.org/drawingml/2006/wordprocessingDrawing" xmlns:w10="urn:schemas-microsoft-com:office:word" xmlns:w="http://schemas.openxmlformats.org/wordprocessingml/2006/main" xmlns:w14="http://schemas.microsoft.com/office/word/2010/wordml" xmlns:w15="http://schemas.microsoft.com/office/word/2012/wordml" xmlns:w16cid="http://schemas.microsoft.com/office/word/2016/wordml/cid" xmlns:w16se="http://schemas.microsoft.com/office/word/2015/wordml/symex" xmlns:wpg="http://schemas.microsoft.com/office/word/2010/wordprocessingGroup" xmlns:wpi="http://schemas.microsoft.com/office/word/2010/wordprocessingInk" xmlns:wne="http://schemas.microsoft.com/office/word/2006/wordml" xmlns:wps="http://schemas.microsoft.com/office/word/2010/wordprocessingShape" mc:Ignorable="w14 w15 w16se w16cid wp14">
+<w:endnotes xmlns:wpc="http://schemas.microsoft.com/office/word/2010/wordprocessingCanvas" xmlns:cx="http://schemas.microsoft.com/office/drawing/2014/chartex" xmlns:cx1="http://schemas.microsoft.com/office/drawing/2015/9/8/chartex" xmlns:cx2="http://schemas.microsoft.com/office/drawing/2015/10/21/chartex" xmlns:cx3="http://schemas.microsoft.com/office/drawing/2016/5/9/chartex" xmlns:cx4="http://schemas.microsoft.com/office/drawing/2016/5/10/chartex" xmlns:cx5="http://schemas.microsoft.com/office/drawing/2016/5/11/chartex" xmlns:cx6="http://schemas.microsoft.com/office/drawing/2016/5/12/chartex" xmlns:cx7="http://schemas.microsoft.com/office/drawing/2016/5/13/chartex" xmlns:cx8="http://schemas.microsoft.com/office/drawing/2016/5/14/chartex" xmlns:mc="http://schemas.openxmlformats.org/markup-compatibility/2006" xmlns:aink="http://schemas.microsoft.com/office/drawing/2016/ink" xmlns:am3d="http://schemas.microsoft.com/office/drawing/2017/model3d" xmlns:o="urn:schemas-microsoft-com:office:office" xmlns:oel="http://schemas.microsoft.com/office/2019/extlst" xmlns:r="http://schemas.openxmlformats.org/officeDocument/2006/relationships" xmlns:m="http://schemas.openxmlformats.org/officeDocument/2006/math" xmlns:v="urn:schemas-microsoft-com:vml" xmlns:wp14="http://schemas.microsoft.com/office/word/2010/wordprocessingDrawing" xmlns:wp="http://schemas.openxmlformats.org/drawingml/2006/wordprocessingDrawing" xmlns:w10="urn:schemas-microsoft-com:office:word" xmlns:w="http://schemas.openxmlformats.org/wordprocessingml/2006/main" xmlns:w14="http://schemas.microsoft.com/office/word/2010/wordml" xmlns:w15="http://schemas.microsoft.com/office/word/2012/wordml" xmlns:w16cex="http://schemas.microsoft.com/office/word/2018/wordml/cex" xmlns:w16cid="http://schemas.microsoft.com/office/word/2016/wordml/cid" xmlns:w16="http://schemas.microsoft.com/office/word/2018/wordml" xmlns:w16du="http://schemas.microsoft.com/office/word/2023/wordml/word16du" xmlns:w16sdtdh="http://schemas.microsoft.com/office/word/2020/wordml/sdtdatahash" xmlns:w16sdtfl="http://schemas.microsoft.com/office/word/2024/wordml/sdtformatlock" xmlns:w16se="http://schemas.microsoft.com/office/word/2015/wordml/symex" xmlns:wpg="http://schemas.microsoft.com/office/word/2010/wordprocessingGroup" xmlns:wpi="http://schemas.microsoft.com/office/word/2010/wordprocessingInk" xmlns:wne="http://schemas.microsoft.com/office/word/2006/wordml" xmlns:wps="http://schemas.microsoft.com/office/word/2010/wordprocessingShape" mc:Ignorable="w14 w15 w16se w16cid w16 w16cex w16sdtdh w16sdtfl w16du wp14">
   <w:endnote w:type="separator" w:id="-1">
     <w:p>
       <w:pPr>
@@ -16830,7 +16705,17 @@
 </file>
 
 <file path=word/footer1.xml><?xml version="1.0" encoding="utf-8"?>
-<w:ftr xmlns:wpc="http://schemas.microsoft.com/office/word/2010/wordprocessingCanvas" xmlns:cx="http://schemas.microsoft.com/office/drawing/2014/chartex" xmlns:cx1="http://schemas.microsoft.com/office/drawing/2015/9/8/chartex" xmlns:cx2="http://schemas.microsoft.com/office/drawing/2015/10/21/chartex" xmlns:cx3="http://schemas.microsoft.com/office/drawing/2016/5/9/chartex" xmlns:cx4="http://schemas.microsoft.com/office/drawing/2016/5/10/chartex" xmlns:cx5="http://schemas.microsoft.com/office/drawing/2016/5/11/chartex" xmlns:cx6="http://schemas.microsoft.com/office/drawing/2016/5/12/chartex" xmlns:cx7="http://schemas.microsoft.com/office/drawing/2016/5/13/chartex" xmlns:cx8="http://schemas.microsoft.com/office/drawing/2016/5/14/chartex" xmlns:mc="http://schemas.openxmlformats.org/markup-compatibility/2006" xmlns:aink="http://schemas.microsoft.com/office/drawing/2016/ink" xmlns:am3d="http://schemas.microsoft.com/office/drawing/2017/model3d" xmlns:o="urn:schemas-microsoft-com:office:office" xmlns:r="http://schemas.openxmlformats.org/officeDocument/2006/relationships" xmlns:m="http://schemas.openxmlformats.org/officeDocument/2006/math" xmlns:v="urn:schemas-microsoft-com:vml" xmlns:wp14="http://schemas.microsoft.com/office/word/2010/wordprocessingDrawing" xmlns:wp="http://schemas.openxmlformats.org/drawingml/2006/wordprocessingDrawing" xmlns:w10="urn:schemas-microsoft-com:office:word" xmlns:w="http://schemas.openxmlformats.org/wordprocessingml/2006/main" xmlns:w14="http://schemas.microsoft.com/office/word/2010/wordml" xmlns:w15="http://schemas.microsoft.com/office/word/2012/wordml" xmlns:w16cid="http://schemas.microsoft.com/office/word/2016/wordml/cid" xmlns:w16se="http://schemas.microsoft.com/office/word/2015/wordml/symex" xmlns:wpg="http://schemas.microsoft.com/office/word/2010/wordprocessingGroup" xmlns:wpi="http://schemas.microsoft.com/office/word/2010/wordprocessingInk" xmlns:wne="http://schemas.microsoft.com/office/word/2006/wordml" xmlns:wps="http://schemas.microsoft.com/office/word/2010/wordprocessingShape" mc:Ignorable="w14 w15 w16se w16cid wp14">
+<w:ftr xmlns:wpc="http://schemas.microsoft.com/office/word/2010/wordprocessingCanvas" xmlns:cx="http://schemas.microsoft.com/office/drawing/2014/chartex" xmlns:cx1="http://schemas.microsoft.com/office/drawing/2015/9/8/chartex" xmlns:cx2="http://schemas.microsoft.com/office/drawing/2015/10/21/chartex" xmlns:cx3="http://schemas.microsoft.com/office/drawing/2016/5/9/chartex" xmlns:cx4="http://schemas.microsoft.com/office/drawing/2016/5/10/chartex" xmlns:cx5="http://schemas.microsoft.com/office/drawing/2016/5/11/chartex" xmlns:cx6="http://schemas.microsoft.com/office/drawing/2016/5/12/chartex" xmlns:cx7="http://schemas.microsoft.com/office/drawing/2016/5/13/chartex" xmlns:cx8="http://schemas.microsoft.com/office/drawing/2016/5/14/chartex" xmlns:mc="http://schemas.openxmlformats.org/markup-compatibility/2006" xmlns:aink="http://schemas.microsoft.com/office/drawing/2016/ink" xmlns:am3d="http://schemas.microsoft.com/office/drawing/2017/model3d" xmlns:o="urn:schemas-microsoft-com:office:office" xmlns:oel="http://schemas.microsoft.com/office/2019/extlst" xmlns:r="http://schemas.openxmlformats.org/officeDocument/2006/relationships" xmlns:m="http://schemas.openxmlformats.org/officeDocument/2006/math" xmlns:v="urn:schemas-microsoft-com:vml" xmlns:wp14="http://schemas.microsoft.com/office/word/2010/wordprocessingDrawing" xmlns:wp="http://schemas.openxmlformats.org/drawingml/2006/wordprocessingDrawing" xmlns:w10="urn:schemas-microsoft-com:office:word" xmlns:w="http://schemas.openxmlformats.org/wordprocessingml/2006/main" xmlns:w14="http://schemas.microsoft.com/office/word/2010/wordml" xmlns:w15="http://schemas.microsoft.com/office/word/2012/wordml" xmlns:w16cex="http://schemas.microsoft.com/office/word/2018/wordml/cex" xmlns:w16cid="http://schemas.microsoft.com/office/word/2016/wordml/cid" xmlns:w16="http://schemas.microsoft.com/office/word/2018/wordml" xmlns:w16du="http://schemas.microsoft.com/office/word/2023/wordml/word16du" xmlns:w16sdtdh="http://schemas.microsoft.com/office/word/2020/wordml/sdtdatahash" xmlns:w16sdtfl="http://schemas.microsoft.com/office/word/2024/wordml/sdtformatlock" xmlns:w16se="http://schemas.microsoft.com/office/word/2015/wordml/symex" xmlns:wpg="http://schemas.microsoft.com/office/word/2010/wordprocessingGroup" xmlns:wpi="http://schemas.microsoft.com/office/word/2010/wordprocessingInk" xmlns:wne="http://schemas.microsoft.com/office/word/2006/wordml" xmlns:wps="http://schemas.microsoft.com/office/word/2010/wordprocessingShape" mc:Ignorable="w14 w15 w16se w16cid w16 w16cex w16sdtdh w16sdtfl w16du wp14">
+  <w:p>
+    <w:pPr>
+      <w:pStyle w:val="a6"/>
+    </w:pPr>
+  </w:p>
+</w:ftr>
+</file>
+
+<file path=word/footer2.xml><?xml version="1.0" encoding="utf-8"?>
+<w:ftr xmlns:wpc="http://schemas.microsoft.com/office/word/2010/wordprocessingCanvas" xmlns:cx="http://schemas.microsoft.com/office/drawing/2014/chartex" xmlns:cx1="http://schemas.microsoft.com/office/drawing/2015/9/8/chartex" xmlns:cx2="http://schemas.microsoft.com/office/drawing/2015/10/21/chartex" xmlns:cx3="http://schemas.microsoft.com/office/drawing/2016/5/9/chartex" xmlns:cx4="http://schemas.microsoft.com/office/drawing/2016/5/10/chartex" xmlns:cx5="http://schemas.microsoft.com/office/drawing/2016/5/11/chartex" xmlns:cx6="http://schemas.microsoft.com/office/drawing/2016/5/12/chartex" xmlns:cx7="http://schemas.microsoft.com/office/drawing/2016/5/13/chartex" xmlns:cx8="http://schemas.microsoft.com/office/drawing/2016/5/14/chartex" xmlns:mc="http://schemas.openxmlformats.org/markup-compatibility/2006" xmlns:aink="http://schemas.microsoft.com/office/drawing/2016/ink" xmlns:am3d="http://schemas.microsoft.com/office/drawing/2017/model3d" xmlns:o="urn:schemas-microsoft-com:office:office" xmlns:oel="http://schemas.microsoft.com/office/2019/extlst" xmlns:r="http://schemas.openxmlformats.org/officeDocument/2006/relationships" xmlns:m="http://schemas.openxmlformats.org/officeDocument/2006/math" xmlns:v="urn:schemas-microsoft-com:vml" xmlns:wp14="http://schemas.microsoft.com/office/word/2010/wordprocessingDrawing" xmlns:wp="http://schemas.openxmlformats.org/drawingml/2006/wordprocessingDrawing" xmlns:w10="urn:schemas-microsoft-com:office:word" xmlns:w="http://schemas.openxmlformats.org/wordprocessingml/2006/main" xmlns:w14="http://schemas.microsoft.com/office/word/2010/wordml" xmlns:w15="http://schemas.microsoft.com/office/word/2012/wordml" xmlns:w16cex="http://schemas.microsoft.com/office/word/2018/wordml/cex" xmlns:w16cid="http://schemas.microsoft.com/office/word/2016/wordml/cid" xmlns:w16="http://schemas.microsoft.com/office/word/2018/wordml" xmlns:w16du="http://schemas.microsoft.com/office/word/2023/wordml/word16du" xmlns:w16sdtdh="http://schemas.microsoft.com/office/word/2020/wordml/sdtdatahash" xmlns:w16sdtfl="http://schemas.microsoft.com/office/word/2024/wordml/sdtformatlock" xmlns:w16se="http://schemas.microsoft.com/office/word/2015/wordml/symex" xmlns:wpg="http://schemas.microsoft.com/office/word/2010/wordprocessingGroup" xmlns:wpi="http://schemas.microsoft.com/office/word/2010/wordprocessingInk" xmlns:wne="http://schemas.microsoft.com/office/word/2006/wordml" xmlns:wps="http://schemas.microsoft.com/office/word/2010/wordprocessingShape" mc:Ignorable="w14 w15 w16se w16cid w16 w16cex w16sdtdh w16sdtfl w16du wp14">
   <w:tbl>
     <w:tblPr>
       <w:tblW w:w="0" w:type="auto"/>
@@ -16890,8 +16775,18 @@
 </w:ftr>
 </file>
 
+<file path=word/footer3.xml><?xml version="1.0" encoding="utf-8"?>
+<w:ftr xmlns:wpc="http://schemas.microsoft.com/office/word/2010/wordprocessingCanvas" xmlns:cx="http://schemas.microsoft.com/office/drawing/2014/chartex" xmlns:cx1="http://schemas.microsoft.com/office/drawing/2015/9/8/chartex" xmlns:cx2="http://schemas.microsoft.com/office/drawing/2015/10/21/chartex" xmlns:cx3="http://schemas.microsoft.com/office/drawing/2016/5/9/chartex" xmlns:cx4="http://schemas.microsoft.com/office/drawing/2016/5/10/chartex" xmlns:cx5="http://schemas.microsoft.com/office/drawing/2016/5/11/chartex" xmlns:cx6="http://schemas.microsoft.com/office/drawing/2016/5/12/chartex" xmlns:cx7="http://schemas.microsoft.com/office/drawing/2016/5/13/chartex" xmlns:cx8="http://schemas.microsoft.com/office/drawing/2016/5/14/chartex" xmlns:mc="http://schemas.openxmlformats.org/markup-compatibility/2006" xmlns:aink="http://schemas.microsoft.com/office/drawing/2016/ink" xmlns:am3d="http://schemas.microsoft.com/office/drawing/2017/model3d" xmlns:o="urn:schemas-microsoft-com:office:office" xmlns:oel="http://schemas.microsoft.com/office/2019/extlst" xmlns:r="http://schemas.openxmlformats.org/officeDocument/2006/relationships" xmlns:m="http://schemas.openxmlformats.org/officeDocument/2006/math" xmlns:v="urn:schemas-microsoft-com:vml" xmlns:wp14="http://schemas.microsoft.com/office/word/2010/wordprocessingDrawing" xmlns:wp="http://schemas.openxmlformats.org/drawingml/2006/wordprocessingDrawing" xmlns:w10="urn:schemas-microsoft-com:office:word" xmlns:w="http://schemas.openxmlformats.org/wordprocessingml/2006/main" xmlns:w14="http://schemas.microsoft.com/office/word/2010/wordml" xmlns:w15="http://schemas.microsoft.com/office/word/2012/wordml" xmlns:w16cex="http://schemas.microsoft.com/office/word/2018/wordml/cex" xmlns:w16cid="http://schemas.microsoft.com/office/word/2016/wordml/cid" xmlns:w16="http://schemas.microsoft.com/office/word/2018/wordml" xmlns:w16du="http://schemas.microsoft.com/office/word/2023/wordml/word16du" xmlns:w16sdtdh="http://schemas.microsoft.com/office/word/2020/wordml/sdtdatahash" xmlns:w16sdtfl="http://schemas.microsoft.com/office/word/2024/wordml/sdtformatlock" xmlns:w16se="http://schemas.microsoft.com/office/word/2015/wordml/symex" xmlns:wpg="http://schemas.microsoft.com/office/word/2010/wordprocessingGroup" xmlns:wpi="http://schemas.microsoft.com/office/word/2010/wordprocessingInk" xmlns:wne="http://schemas.microsoft.com/office/word/2006/wordml" xmlns:wps="http://schemas.microsoft.com/office/word/2010/wordprocessingShape" mc:Ignorable="w14 w15 w16se w16cid w16 w16cex w16sdtdh w16sdtfl w16du wp14">
+  <w:p>
+    <w:pPr>
+      <w:pStyle w:val="a6"/>
+    </w:pPr>
+  </w:p>
+</w:ftr>
+</file>
+
 <file path=word/footnotes.xml><?xml version="1.0" encoding="utf-8"?>
-<w:footnotes xmlns:wpc="http://schemas.microsoft.com/office/word/2010/wordprocessingCanvas" xmlns:cx="http://schemas.microsoft.com/office/drawing/2014/chartex" xmlns:cx1="http://schemas.microsoft.com/office/drawing/2015/9/8/chartex" xmlns:cx2="http://schemas.microsoft.com/office/drawing/2015/10/21/chartex" xmlns:cx3="http://schemas.microsoft.com/office/drawing/2016/5/9/chartex" xmlns:cx4="http://schemas.microsoft.com/office/drawing/2016/5/10/chartex" xmlns:cx5="http://schemas.microsoft.com/office/drawing/2016/5/11/chartex" xmlns:cx6="http://schemas.microsoft.com/office/drawing/2016/5/12/chartex" xmlns:cx7="http://schemas.microsoft.com/office/drawing/2016/5/13/chartex" xmlns:cx8="http://schemas.microsoft.com/office/drawing/2016/5/14/chartex" xmlns:mc="http://schemas.openxmlformats.org/markup-compatibility/2006" xmlns:aink="http://schemas.microsoft.com/office/drawing/2016/ink" xmlns:am3d="http://schemas.microsoft.com/office/drawing/2017/model3d" xmlns:o="urn:schemas-microsoft-com:office:office" xmlns:r="http://schemas.openxmlformats.org/officeDocument/2006/relationships" xmlns:m="http://schemas.openxmlformats.org/officeDocument/2006/math" xmlns:v="urn:schemas-microsoft-com:vml" xmlns:wp14="http://schemas.microsoft.com/office/word/2010/wordprocessingDrawing" xmlns:wp="http://schemas.openxmlformats.org/drawingml/2006/wordprocessingDrawing" xmlns:w10="urn:schemas-microsoft-com:office:word" xmlns:w="http://schemas.openxmlformats.org/wordprocessingml/2006/main" xmlns:w14="http://schemas.microsoft.com/office/word/2010/wordml" xmlns:w15="http://schemas.microsoft.com/office/word/2012/wordml" xmlns:w16cid="http://schemas.microsoft.com/office/word/2016/wordml/cid" xmlns:w16se="http://schemas.microsoft.com/office/word/2015/wordml/symex" xmlns:wpg="http://schemas.microsoft.com/office/word/2010/wordprocessingGroup" xmlns:wpi="http://schemas.microsoft.com/office/word/2010/wordprocessingInk" xmlns:wne="http://schemas.microsoft.com/office/word/2006/wordml" xmlns:wps="http://schemas.microsoft.com/office/word/2010/wordprocessingShape" mc:Ignorable="w14 w15 w16se w16cid wp14">
+<w:footnotes xmlns:wpc="http://schemas.microsoft.com/office/word/2010/wordprocessingCanvas" xmlns:cx="http://schemas.microsoft.com/office/drawing/2014/chartex" xmlns:cx1="http://schemas.microsoft.com/office/drawing/2015/9/8/chartex" xmlns:cx2="http://schemas.microsoft.com/office/drawing/2015/10/21/chartex" xmlns:cx3="http://schemas.microsoft.com/office/drawing/2016/5/9/chartex" xmlns:cx4="http://schemas.microsoft.com/office/drawing/2016/5/10/chartex" xmlns:cx5="http://schemas.microsoft.com/office/drawing/2016/5/11/chartex" xmlns:cx6="http://schemas.microsoft.com/office/drawing/2016/5/12/chartex" xmlns:cx7="http://schemas.microsoft.com/office/drawing/2016/5/13/chartex" xmlns:cx8="http://schemas.microsoft.com/office/drawing/2016/5/14/chartex" xmlns:mc="http://schemas.openxmlformats.org/markup-compatibility/2006" xmlns:aink="http://schemas.microsoft.com/office/drawing/2016/ink" xmlns:am3d="http://schemas.microsoft.com/office/drawing/2017/model3d" xmlns:o="urn:schemas-microsoft-com:office:office" xmlns:oel="http://schemas.microsoft.com/office/2019/extlst" xmlns:r="http://schemas.openxmlformats.org/officeDocument/2006/relationships" xmlns:m="http://schemas.openxmlformats.org/officeDocument/2006/math" xmlns:v="urn:schemas-microsoft-com:vml" xmlns:wp14="http://schemas.microsoft.com/office/word/2010/wordprocessingDrawing" xmlns:wp="http://schemas.openxmlformats.org/drawingml/2006/wordprocessingDrawing" xmlns:w10="urn:schemas-microsoft-com:office:word" xmlns:w="http://schemas.openxmlformats.org/wordprocessingml/2006/main" xmlns:w14="http://schemas.microsoft.com/office/word/2010/wordml" xmlns:w15="http://schemas.microsoft.com/office/word/2012/wordml" xmlns:w16cex="http://schemas.microsoft.com/office/word/2018/wordml/cex" xmlns:w16cid="http://schemas.microsoft.com/office/word/2016/wordml/cid" xmlns:w16="http://schemas.microsoft.com/office/word/2018/wordml" xmlns:w16du="http://schemas.microsoft.com/office/word/2023/wordml/word16du" xmlns:w16sdtdh="http://schemas.microsoft.com/office/word/2020/wordml/sdtdatahash" xmlns:w16sdtfl="http://schemas.microsoft.com/office/word/2024/wordml/sdtformatlock" xmlns:w16se="http://schemas.microsoft.com/office/word/2015/wordml/symex" xmlns:wpg="http://schemas.microsoft.com/office/word/2010/wordprocessingGroup" xmlns:wpi="http://schemas.microsoft.com/office/word/2010/wordprocessingInk" xmlns:wne="http://schemas.microsoft.com/office/word/2006/wordml" xmlns:wps="http://schemas.microsoft.com/office/word/2010/wordprocessingShape" mc:Ignorable="w14 w15 w16se w16cid w16 w16cex w16sdtdh w16sdtfl w16du wp14">
   <w:footnote w:type="separator" w:id="-1">
     <w:p>
       <w:pPr>
@@ -16916,7 +16811,17 @@
 </file>
 
 <file path=word/header1.xml><?xml version="1.0" encoding="utf-8"?>
-<w:hdr xmlns:wpc="http://schemas.microsoft.com/office/word/2010/wordprocessingCanvas" xmlns:cx="http://schemas.microsoft.com/office/drawing/2014/chartex" xmlns:cx1="http://schemas.microsoft.com/office/drawing/2015/9/8/chartex" xmlns:cx2="http://schemas.microsoft.com/office/drawing/2015/10/21/chartex" xmlns:cx3="http://schemas.microsoft.com/office/drawing/2016/5/9/chartex" xmlns:cx4="http://schemas.microsoft.com/office/drawing/2016/5/10/chartex" xmlns:cx5="http://schemas.microsoft.com/office/drawing/2016/5/11/chartex" xmlns:cx6="http://schemas.microsoft.com/office/drawing/2016/5/12/chartex" xmlns:cx7="http://schemas.microsoft.com/office/drawing/2016/5/13/chartex" xmlns:cx8="http://schemas.microsoft.com/office/drawing/2016/5/14/chartex" xmlns:mc="http://schemas.openxmlformats.org/markup-compatibility/2006" xmlns:aink="http://schemas.microsoft.com/office/drawing/2016/ink" xmlns:am3d="http://schemas.microsoft.com/office/drawing/2017/model3d" xmlns:o="urn:schemas-microsoft-com:office:office" xmlns:r="http://schemas.openxmlformats.org/officeDocument/2006/relationships" xmlns:m="http://schemas.openxmlformats.org/officeDocument/2006/math" xmlns:v="urn:schemas-microsoft-com:vml" xmlns:wp14="http://schemas.microsoft.com/office/word/2010/wordprocessingDrawing" xmlns:wp="http://schemas.openxmlformats.org/drawingml/2006/wordprocessingDrawing" xmlns:w10="urn:schemas-microsoft-com:office:word" xmlns:w="http://schemas.openxmlformats.org/wordprocessingml/2006/main" xmlns:w14="http://schemas.microsoft.com/office/word/2010/wordml" xmlns:w15="http://schemas.microsoft.com/office/word/2012/wordml" xmlns:w16cid="http://schemas.microsoft.com/office/word/2016/wordml/cid" xmlns:w16se="http://schemas.microsoft.com/office/word/2015/wordml/symex" xmlns:wpg="http://schemas.microsoft.com/office/word/2010/wordprocessingGroup" xmlns:wpi="http://schemas.microsoft.com/office/word/2010/wordprocessingInk" xmlns:wne="http://schemas.microsoft.com/office/word/2006/wordml" xmlns:wps="http://schemas.microsoft.com/office/word/2010/wordprocessingShape" mc:Ignorable="w14 w15 w16se w16cid wp14">
+<w:hdr xmlns:wpc="http://schemas.microsoft.com/office/word/2010/wordprocessingCanvas" xmlns:cx="http://schemas.microsoft.com/office/drawing/2014/chartex" xmlns:cx1="http://schemas.microsoft.com/office/drawing/2015/9/8/chartex" xmlns:cx2="http://schemas.microsoft.com/office/drawing/2015/10/21/chartex" xmlns:cx3="http://schemas.microsoft.com/office/drawing/2016/5/9/chartex" xmlns:cx4="http://schemas.microsoft.com/office/drawing/2016/5/10/chartex" xmlns:cx5="http://schemas.microsoft.com/office/drawing/2016/5/11/chartex" xmlns:cx6="http://schemas.microsoft.com/office/drawing/2016/5/12/chartex" xmlns:cx7="http://schemas.microsoft.com/office/drawing/2016/5/13/chartex" xmlns:cx8="http://schemas.microsoft.com/office/drawing/2016/5/14/chartex" xmlns:mc="http://schemas.openxmlformats.org/markup-compatibility/2006" xmlns:aink="http://schemas.microsoft.com/office/drawing/2016/ink" xmlns:am3d="http://schemas.microsoft.com/office/drawing/2017/model3d" xmlns:o="urn:schemas-microsoft-com:office:office" xmlns:oel="http://schemas.microsoft.com/office/2019/extlst" xmlns:r="http://schemas.openxmlformats.org/officeDocument/2006/relationships" xmlns:m="http://schemas.openxmlformats.org/officeDocument/2006/math" xmlns:v="urn:schemas-microsoft-com:vml" xmlns:wp14="http://schemas.microsoft.com/office/word/2010/wordprocessingDrawing" xmlns:wp="http://schemas.openxmlformats.org/drawingml/2006/wordprocessingDrawing" xmlns:w10="urn:schemas-microsoft-com:office:word" xmlns:w="http://schemas.openxmlformats.org/wordprocessingml/2006/main" xmlns:w14="http://schemas.microsoft.com/office/word/2010/wordml" xmlns:w15="http://schemas.microsoft.com/office/word/2012/wordml" xmlns:w16cex="http://schemas.microsoft.com/office/word/2018/wordml/cex" xmlns:w16cid="http://schemas.microsoft.com/office/word/2016/wordml/cid" xmlns:w16="http://schemas.microsoft.com/office/word/2018/wordml" xmlns:w16du="http://schemas.microsoft.com/office/word/2023/wordml/word16du" xmlns:w16sdtdh="http://schemas.microsoft.com/office/word/2020/wordml/sdtdatahash" xmlns:w16sdtfl="http://schemas.microsoft.com/office/word/2024/wordml/sdtformatlock" xmlns:w16se="http://schemas.microsoft.com/office/word/2015/wordml/symex" xmlns:wpg="http://schemas.microsoft.com/office/word/2010/wordprocessingGroup" xmlns:wpi="http://schemas.microsoft.com/office/word/2010/wordprocessingInk" xmlns:wne="http://schemas.microsoft.com/office/word/2006/wordml" xmlns:wps="http://schemas.microsoft.com/office/word/2010/wordprocessingShape" mc:Ignorable="w14 w15 w16se w16cid w16 w16cex w16sdtdh w16sdtfl w16du wp14">
+  <w:p>
+    <w:pPr>
+      <w:pStyle w:val="a4"/>
+    </w:pPr>
+  </w:p>
+</w:hdr>
+</file>
+
+<file path=word/header2.xml><?xml version="1.0" encoding="utf-8"?>
+<w:hdr xmlns:wpc="http://schemas.microsoft.com/office/word/2010/wordprocessingCanvas" xmlns:cx="http://schemas.microsoft.com/office/drawing/2014/chartex" xmlns:cx1="http://schemas.microsoft.com/office/drawing/2015/9/8/chartex" xmlns:cx2="http://schemas.microsoft.com/office/drawing/2015/10/21/chartex" xmlns:cx3="http://schemas.microsoft.com/office/drawing/2016/5/9/chartex" xmlns:cx4="http://schemas.microsoft.com/office/drawing/2016/5/10/chartex" xmlns:cx5="http://schemas.microsoft.com/office/drawing/2016/5/11/chartex" xmlns:cx6="http://schemas.microsoft.com/office/drawing/2016/5/12/chartex" xmlns:cx7="http://schemas.microsoft.com/office/drawing/2016/5/13/chartex" xmlns:cx8="http://schemas.microsoft.com/office/drawing/2016/5/14/chartex" xmlns:mc="http://schemas.openxmlformats.org/markup-compatibility/2006" xmlns:aink="http://schemas.microsoft.com/office/drawing/2016/ink" xmlns:am3d="http://schemas.microsoft.com/office/drawing/2017/model3d" xmlns:o="urn:schemas-microsoft-com:office:office" xmlns:oel="http://schemas.microsoft.com/office/2019/extlst" xmlns:r="http://schemas.openxmlformats.org/officeDocument/2006/relationships" xmlns:m="http://schemas.openxmlformats.org/officeDocument/2006/math" xmlns:v="urn:schemas-microsoft-com:vml" xmlns:wp14="http://schemas.microsoft.com/office/word/2010/wordprocessingDrawing" xmlns:wp="http://schemas.openxmlformats.org/drawingml/2006/wordprocessingDrawing" xmlns:w10="urn:schemas-microsoft-com:office:word" xmlns:w="http://schemas.openxmlformats.org/wordprocessingml/2006/main" xmlns:w14="http://schemas.microsoft.com/office/word/2010/wordml" xmlns:w15="http://schemas.microsoft.com/office/word/2012/wordml" xmlns:w16cex="http://schemas.microsoft.com/office/word/2018/wordml/cex" xmlns:w16cid="http://schemas.microsoft.com/office/word/2016/wordml/cid" xmlns:w16="http://schemas.microsoft.com/office/word/2018/wordml" xmlns:w16du="http://schemas.microsoft.com/office/word/2023/wordml/word16du" xmlns:w16sdtdh="http://schemas.microsoft.com/office/word/2020/wordml/sdtdatahash" xmlns:w16sdtfl="http://schemas.microsoft.com/office/word/2024/wordml/sdtformatlock" xmlns:w16se="http://schemas.microsoft.com/office/word/2015/wordml/symex" xmlns:wpg="http://schemas.microsoft.com/office/word/2010/wordprocessingGroup" xmlns:wpi="http://schemas.microsoft.com/office/word/2010/wordprocessingInk" xmlns:wne="http://schemas.microsoft.com/office/word/2006/wordml" xmlns:wps="http://schemas.microsoft.com/office/word/2010/wordprocessingShape" mc:Ignorable="w14 w15 w16se w16cid w16 w16cex w16sdtdh w16sdtfl w16du wp14">
   <w:p>
     <w:pPr>
       <w:pStyle w:val="a4"/>
@@ -16934,6 +16839,16 @@
 </w:hdr>
 </file>
 
+<file path=word/header3.xml><?xml version="1.0" encoding="utf-8"?>
+<w:hdr xmlns:wpc="http://schemas.microsoft.com/office/word/2010/wordprocessingCanvas" xmlns:cx="http://schemas.microsoft.com/office/drawing/2014/chartex" xmlns:cx1="http://schemas.microsoft.com/office/drawing/2015/9/8/chartex" xmlns:cx2="http://schemas.microsoft.com/office/drawing/2015/10/21/chartex" xmlns:cx3="http://schemas.microsoft.com/office/drawing/2016/5/9/chartex" xmlns:cx4="http://schemas.microsoft.com/office/drawing/2016/5/10/chartex" xmlns:cx5="http://schemas.microsoft.com/office/drawing/2016/5/11/chartex" xmlns:cx6="http://schemas.microsoft.com/office/drawing/2016/5/12/chartex" xmlns:cx7="http://schemas.microsoft.com/office/drawing/2016/5/13/chartex" xmlns:cx8="http://schemas.microsoft.com/office/drawing/2016/5/14/chartex" xmlns:mc="http://schemas.openxmlformats.org/markup-compatibility/2006" xmlns:aink="http://schemas.microsoft.com/office/drawing/2016/ink" xmlns:am3d="http://schemas.microsoft.com/office/drawing/2017/model3d" xmlns:o="urn:schemas-microsoft-com:office:office" xmlns:oel="http://schemas.microsoft.com/office/2019/extlst" xmlns:r="http://schemas.openxmlformats.org/officeDocument/2006/relationships" xmlns:m="http://schemas.openxmlformats.org/officeDocument/2006/math" xmlns:v="urn:schemas-microsoft-com:vml" xmlns:wp14="http://schemas.microsoft.com/office/word/2010/wordprocessingDrawing" xmlns:wp="http://schemas.openxmlformats.org/drawingml/2006/wordprocessingDrawing" xmlns:w10="urn:schemas-microsoft-com:office:word" xmlns:w="http://schemas.openxmlformats.org/wordprocessingml/2006/main" xmlns:w14="http://schemas.microsoft.com/office/word/2010/wordml" xmlns:w15="http://schemas.microsoft.com/office/word/2012/wordml" xmlns:w16cex="http://schemas.microsoft.com/office/word/2018/wordml/cex" xmlns:w16cid="http://schemas.microsoft.com/office/word/2016/wordml/cid" xmlns:w16="http://schemas.microsoft.com/office/word/2018/wordml" xmlns:w16du="http://schemas.microsoft.com/office/word/2023/wordml/word16du" xmlns:w16sdtdh="http://schemas.microsoft.com/office/word/2020/wordml/sdtdatahash" xmlns:w16sdtfl="http://schemas.microsoft.com/office/word/2024/wordml/sdtformatlock" xmlns:w16se="http://schemas.microsoft.com/office/word/2015/wordml/symex" xmlns:wpg="http://schemas.microsoft.com/office/word/2010/wordprocessingGroup" xmlns:wpi="http://schemas.microsoft.com/office/word/2010/wordprocessingInk" xmlns:wne="http://schemas.microsoft.com/office/word/2006/wordml" xmlns:wps="http://schemas.microsoft.com/office/word/2010/wordprocessingShape" mc:Ignorable="w14 w15 w16se w16cid w16 w16cex w16sdtdh w16sdtfl w16du wp14">
+  <w:p>
+    <w:pPr>
+      <w:pStyle w:val="a4"/>
+    </w:pPr>
+  </w:p>
+</w:hdr>
+</file>
+
 <file path=word/intelligence2.xml><?xml version="1.0" encoding="utf-8"?>
 <int2:intelligence xmlns:int2="http://schemas.microsoft.com/office/intelligence/2020/intelligence" xmlns:oel="http://schemas.microsoft.com/office/2019/extlst">
   <int2:observations>
@@ -16947,7 +16862,7 @@
 </file>
 
 <file path=word/numbering.xml><?xml version="1.0" encoding="utf-8"?>
-<w:numbering xmlns:wpc="http://schemas.microsoft.com/office/word/2010/wordprocessingCanvas" xmlns:cx="http://schemas.microsoft.com/office/drawing/2014/chartex" xmlns:cx1="http://schemas.microsoft.com/office/drawing/2015/9/8/chartex" xmlns:cx2="http://schemas.microsoft.com/office/drawing/2015/10/21/chartex" xmlns:cx3="http://schemas.microsoft.com/office/drawing/2016/5/9/chartex" xmlns:cx4="http://schemas.microsoft.com/office/drawing/2016/5/10/chartex" xmlns:cx5="http://schemas.microsoft.com/office/drawing/2016/5/11/chartex" xmlns:cx6="http://schemas.microsoft.com/office/drawing/2016/5/12/chartex" xmlns:cx7="http://schemas.microsoft.com/office/drawing/2016/5/13/chartex" xmlns:cx8="http://schemas.microsoft.com/office/drawing/2016/5/14/chartex" xmlns:mc="http://schemas.openxmlformats.org/markup-compatibility/2006" xmlns:aink="http://schemas.microsoft.com/office/drawing/2016/ink" xmlns:am3d="http://schemas.microsoft.com/office/drawing/2017/model3d" xmlns:o="urn:schemas-microsoft-com:office:office" xmlns:r="http://schemas.openxmlformats.org/officeDocument/2006/relationships" xmlns:m="http://schemas.openxmlformats.org/officeDocument/2006/math" xmlns:v="urn:schemas-microsoft-com:vml" xmlns:wp14="http://schemas.microsoft.com/office/word/2010/wordprocessingDrawing" xmlns:wp="http://schemas.openxmlformats.org/drawingml/2006/wordprocessingDrawing" xmlns:w10="urn:schemas-microsoft-com:office:word" xmlns:w="http://schemas.openxmlformats.org/wordprocessingml/2006/main" xmlns:w14="http://schemas.microsoft.com/office/word/2010/wordml" xmlns:w15="http://schemas.microsoft.com/office/word/2012/wordml" xmlns:w16cid="http://schemas.microsoft.com/office/word/2016/wordml/cid" xmlns:w16se="http://schemas.microsoft.com/office/word/2015/wordml/symex" xmlns:wpg="http://schemas.microsoft.com/office/word/2010/wordprocessingGroup" xmlns:wpi="http://schemas.microsoft.com/office/word/2010/wordprocessingInk" xmlns:wne="http://schemas.microsoft.com/office/word/2006/wordml" xmlns:wps="http://schemas.microsoft.com/office/word/2010/wordprocessingShape" mc:Ignorable="w14 w15 w16se w16cid wp14">
+<w:numbering xmlns:wpc="http://schemas.microsoft.com/office/word/2010/wordprocessingCanvas" xmlns:cx="http://schemas.microsoft.com/office/drawing/2014/chartex" xmlns:cx1="http://schemas.microsoft.com/office/drawing/2015/9/8/chartex" xmlns:cx2="http://schemas.microsoft.com/office/drawing/2015/10/21/chartex" xmlns:cx3="http://schemas.microsoft.com/office/drawing/2016/5/9/chartex" xmlns:cx4="http://schemas.microsoft.com/office/drawing/2016/5/10/chartex" xmlns:cx5="http://schemas.microsoft.com/office/drawing/2016/5/11/chartex" xmlns:cx6="http://schemas.microsoft.com/office/drawing/2016/5/12/chartex" xmlns:cx7="http://schemas.microsoft.com/office/drawing/2016/5/13/chartex" xmlns:cx8="http://schemas.microsoft.com/office/drawing/2016/5/14/chartex" xmlns:mc="http://schemas.openxmlformats.org/markup-compatibility/2006" xmlns:aink="http://schemas.microsoft.com/office/drawing/2016/ink" xmlns:am3d="http://schemas.microsoft.com/office/drawing/2017/model3d" xmlns:o="urn:schemas-microsoft-com:office:office" xmlns:oel="http://schemas.microsoft.com/office/2019/extlst" xmlns:r="http://schemas.openxmlformats.org/officeDocument/2006/relationships" xmlns:m="http://schemas.openxmlformats.org/officeDocument/2006/math" xmlns:v="urn:schemas-microsoft-com:vml" xmlns:wp14="http://schemas.microsoft.com/office/word/2010/wordprocessingDrawing" xmlns:wp="http://schemas.openxmlformats.org/drawingml/2006/wordprocessingDrawing" xmlns:w10="urn:schemas-microsoft-com:office:word" xmlns:w="http://schemas.openxmlformats.org/wordprocessingml/2006/main" xmlns:w14="http://schemas.microsoft.com/office/word/2010/wordml" xmlns:w15="http://schemas.microsoft.com/office/word/2012/wordml" xmlns:w16cex="http://schemas.microsoft.com/office/word/2018/wordml/cex" xmlns:w16cid="http://schemas.microsoft.com/office/word/2016/wordml/cid" xmlns:w16="http://schemas.microsoft.com/office/word/2018/wordml" xmlns:w16du="http://schemas.microsoft.com/office/word/2023/wordml/word16du" xmlns:w16sdtdh="http://schemas.microsoft.com/office/word/2020/wordml/sdtdatahash" xmlns:w16sdtfl="http://schemas.microsoft.com/office/word/2024/wordml/sdtformatlock" xmlns:w16se="http://schemas.microsoft.com/office/word/2015/wordml/symex" xmlns:wpg="http://schemas.microsoft.com/office/word/2010/wordprocessingGroup" xmlns:wpi="http://schemas.microsoft.com/office/word/2010/wordprocessingInk" xmlns:wne="http://schemas.microsoft.com/office/word/2006/wordml" xmlns:wps="http://schemas.microsoft.com/office/word/2010/wordprocessingShape" mc:Ignorable="w14 w15 w16se w16cid w16 w16cex w16sdtdh w16sdtfl w16du wp14">
   <w:abstractNum w:abstractNumId="0" w15:restartNumberingAfterBreak="0">
     <w:nsid w:val="51E33007"/>
     <w:multiLevelType w:val="hybridMultilevel"/>
@@ -17037,14 +16952,14 @@
       </w:pPr>
     </w:lvl>
   </w:abstractNum>
-  <w:num w:numId="1">
+  <w:num w:numId="1" w16cid:durableId="1837961666">
     <w:abstractNumId w:val="0"/>
   </w:num>
 </w:numbering>
 </file>
 
 <file path=word/styles.xml><?xml version="1.0" encoding="utf-8"?>
-<w:styles xmlns:mc="http://schemas.openxmlformats.org/markup-compatibility/2006" xmlns:r="http://schemas.openxmlformats.org/officeDocument/2006/relationships" xmlns:w="http://schemas.openxmlformats.org/wordprocessingml/2006/main" xmlns:w14="http://schemas.microsoft.com/office/word/2010/wordml" xmlns:w15="http://schemas.microsoft.com/office/word/2012/wordml" xmlns:w16cid="http://schemas.microsoft.com/office/word/2016/wordml/cid" xmlns:w16se="http://schemas.microsoft.com/office/word/2015/wordml/symex" mc:Ignorable="w14 w15 w16se w16cid">
+<w:styles xmlns:mc="http://schemas.openxmlformats.org/markup-compatibility/2006" xmlns:r="http://schemas.openxmlformats.org/officeDocument/2006/relationships" xmlns:w="http://schemas.openxmlformats.org/wordprocessingml/2006/main" xmlns:w14="http://schemas.microsoft.com/office/word/2010/wordml" xmlns:w15="http://schemas.microsoft.com/office/word/2012/wordml" xmlns:w16cex="http://schemas.microsoft.com/office/word/2018/wordml/cex" xmlns:w16cid="http://schemas.microsoft.com/office/word/2016/wordml/cid" xmlns:w16="http://schemas.microsoft.com/office/word/2018/wordml" xmlns:w16du="http://schemas.microsoft.com/office/word/2023/wordml/word16du" xmlns:w16sdtdh="http://schemas.microsoft.com/office/word/2020/wordml/sdtdatahash" xmlns:w16sdtfl="http://schemas.microsoft.com/office/word/2024/wordml/sdtformatlock" xmlns:w16se="http://schemas.microsoft.com/office/word/2015/wordml/symex" mc:Ignorable="w14 w15 w16se w16cid w16 w16cex w16sdtdh w16sdtfl w16du">
   <w:docDefaults>
     <w:rPrDefault>
       <w:rPr>
@@ -17060,7 +16975,7 @@
       </w:pPr>
     </w:pPrDefault>
   </w:docDefaults>
-  <w:latentStyles w:defLockedState="0" w:defUIPriority="99" w:defSemiHidden="0" w:defUnhideWhenUsed="0" w:defQFormat="0" w:count="375">
+  <w:latentStyles w:defLockedState="0" w:defUIPriority="99" w:defSemiHidden="0" w:defUnhideWhenUsed="0" w:defQFormat="0" w:count="376">
     <w:lsdException w:name="Normal" w:uiPriority="0" w:qFormat="1"/>
     <w:lsdException w:name="heading 1" w:uiPriority="9" w:qFormat="1"/>
     <w:lsdException w:name="heading 2" w:semiHidden="1" w:uiPriority="9" w:unhideWhenUsed="1" w:qFormat="1"/>
@@ -17436,6 +17351,7 @@
     <w:lsdException w:name="Smart Hyperlink" w:semiHidden="1" w:unhideWhenUsed="1"/>
     <w:lsdException w:name="Hashtag" w:semiHidden="1" w:unhideWhenUsed="1"/>
     <w:lsdException w:name="Unresolved Mention" w:semiHidden="1" w:unhideWhenUsed="1"/>
+    <w:lsdException w:name="Smart Link" w:semiHidden="1" w:unhideWhenUsed="1"/>
   </w:latentStyles>
   <w:style w:type="paragraph" w:default="1" w:styleId="a">
     <w:name w:val="Normal"/>
@@ -17744,7 +17660,7 @@
       <w:spacing w:after="0" w:line="240" w:lineRule="auto"/>
     </w:pPr>
     <w:rPr>
-      <w:rFonts w:ascii="SimSun" w:eastAsia="SimSun" w:hAnsi="SimSun" w:cs="SimSun"/>
+      <w:rFonts w:ascii="宋体" w:eastAsia="宋体" w:hAnsi="宋体" w:cs="宋体"/>
       <w:sz w:val="24"/>
       <w:szCs w:val="24"/>
       <w:lang w:eastAsia="zh-CN"/>
@@ -17757,7 +17673,7 @@
     <w:uiPriority w:val="99"/>
     <w:rsid w:val="00DA7F6E"/>
     <w:rPr>
-      <w:rFonts w:ascii="SimSun" w:eastAsia="SimSun" w:hAnsi="SimSun" w:cs="SimSun"/>
+      <w:rFonts w:ascii="宋体" w:eastAsia="宋体" w:hAnsi="宋体" w:cs="宋体"/>
       <w:sz w:val="24"/>
       <w:szCs w:val="24"/>
       <w:lang w:eastAsia="zh-CN"/>
@@ -18141,9 +18057,12 @@
 </file>
 
 <file path=customXml/item1.xml><?xml version="1.0" encoding="utf-8"?>
-<p:properties xmlns:p="http://schemas.microsoft.com/office/2006/metadata/properties" xmlns:xsi="http://www.w3.org/2001/XMLSchema-instance" xmlns:pc="http://schemas.microsoft.com/office/infopath/2007/PartnerControls">
-  <documentManagement/>
-</p:properties>
+<?mso-contentType ?>
+<FormTemplates xmlns="http://schemas.microsoft.com/sharepoint/v3/contenttype/forms">
+  <Display>DocumentLibraryForm</Display>
+  <Edit>DocumentLibraryForm</Edit>
+  <New>DocumentLibraryForm</New>
+</FormTemplates>
 </file>
 
 <file path=customXml/item2.xml><?xml version="1.0" encoding="utf-8"?>
@@ -18273,26 +18192,15 @@
 </file>
 
 <file path=customXml/item3.xml><?xml version="1.0" encoding="utf-8"?>
-<?mso-contentType ?>
-<FormTemplates xmlns="http://schemas.microsoft.com/sharepoint/v3/contenttype/forms">
-  <Display>DocumentLibraryForm</Display>
-  <Edit>DocumentLibraryForm</Edit>
-  <New>DocumentLibraryForm</New>
-</FormTemplates>
+<p:properties xmlns:p="http://schemas.microsoft.com/office/2006/metadata/properties" xmlns:xsi="http://www.w3.org/2001/XMLSchema-instance" xmlns:pc="http://schemas.microsoft.com/office/infopath/2007/PartnerControls">
+  <documentManagement/>
+</p:properties>
 </file>
 
 <file path=customXml/itemProps1.xml><?xml version="1.0" encoding="utf-8"?>
-<ds:datastoreItem xmlns:ds="http://schemas.openxmlformats.org/officeDocument/2006/customXml" ds:itemID="{28A36CF6-44B4-494D-B70E-9CC2A8A6C88B}">
+<ds:datastoreItem xmlns:ds="http://schemas.openxmlformats.org/officeDocument/2006/customXml" ds:itemID="{0138A5D9-ED52-4D76-A333-55333395C339}">
   <ds:schemaRefs>
-    <ds:schemaRef ds:uri="http://www.w3.org/XML/1998/namespace"/>
-    <ds:schemaRef ds:uri="http://schemas.microsoft.com/office/2006/metadata/properties"/>
-    <ds:schemaRef ds:uri="http://purl.org/dc/elements/1.1/"/>
-    <ds:schemaRef ds:uri="http://purl.org/dc/terms/"/>
-    <ds:schemaRef ds:uri="http://schemas.microsoft.com/office/2006/documentManagement/types"/>
-    <ds:schemaRef ds:uri="http://purl.org/dc/dcmitype/"/>
-    <ds:schemaRef ds:uri="http://schemas.microsoft.com/office/infopath/2007/PartnerControls"/>
-    <ds:schemaRef ds:uri="http://schemas.openxmlformats.org/package/2006/metadata/core-properties"/>
-    <ds:schemaRef ds:uri="013b25f1-1c67-4f72-81ea-f56f76330a64"/>
+    <ds:schemaRef ds:uri="http://schemas.microsoft.com/sharepoint/v3/contenttype/forms"/>
   </ds:schemaRefs>
 </ds:datastoreItem>
 </file>
@@ -18316,9 +18224,10 @@
 </file>
 
 <file path=customXml/itemProps3.xml><?xml version="1.0" encoding="utf-8"?>
-<ds:datastoreItem xmlns:ds="http://schemas.openxmlformats.org/officeDocument/2006/customXml" ds:itemID="{0138A5D9-ED52-4D76-A333-55333395C339}">
+<ds:datastoreItem xmlns:ds="http://schemas.openxmlformats.org/officeDocument/2006/customXml" ds:itemID="{28A36CF6-44B4-494D-B70E-9CC2A8A6C88B}">
   <ds:schemaRefs>
-    <ds:schemaRef ds:uri="http://schemas.microsoft.com/sharepoint/v3/contenttype/forms"/>
+    <ds:schemaRef ds:uri="http://schemas.microsoft.com/office/2006/metadata/properties"/>
+    <ds:schemaRef ds:uri="http://schemas.microsoft.com/office/infopath/2007/PartnerControls"/>
   </ds:schemaRefs>
 </ds:datastoreItem>
 </file>
</xml_diff>